<commit_message>
Update the readme in the documentation about the release in 2015.
</commit_message>
<xml_diff>
--- a/documentation/ReadMe.docx
+++ b/documentation/ReadMe.docx
@@ -19,7 +19,6 @@
           <w:szCs w:val="60"/>
         </w:rPr>
       </w:pPr>
-      <w:proofErr w:type="spellStart"/>
       <w:r>
         <w:rPr>
           <w:rFonts w:ascii="Helvetica" w:eastAsia="Times New Roman" w:hAnsi="Helvetica" w:cs="Helvetica"/>
@@ -30,20 +29,7 @@
           <w:sz w:val="60"/>
           <w:szCs w:val="60"/>
         </w:rPr>
-        <w:t>ScrumTime</w:t>
-      </w:r>
-      <w:proofErr w:type="spellEnd"/>
-      <w:r>
-        <w:rPr>
-          <w:rFonts w:ascii="Helvetica" w:eastAsia="Times New Roman" w:hAnsi="Helvetica" w:cs="Helvetica"/>
-          <w:b/>
-          <w:bCs/>
-          <w:color w:val="333333"/>
-          <w:kern w:val="36"/>
-          <w:sz w:val="60"/>
-          <w:szCs w:val="60"/>
-        </w:rPr>
-        <w:t xml:space="preserve"> 1.0</w:t>
+        <w:t>ScrumTime 1.0</w:t>
       </w:r>
     </w:p>
     <w:p>
@@ -86,25 +72,14 @@
           <w:szCs w:val="23"/>
         </w:rPr>
       </w:pPr>
-      <w:proofErr w:type="spellStart"/>
-      <w:r>
-        <w:rPr>
-          <w:rFonts w:ascii="Helvetica" w:eastAsia="Times New Roman" w:hAnsi="Helvetica" w:cs="Helvetica"/>
-          <w:color w:val="333333"/>
-          <w:sz w:val="23"/>
-          <w:szCs w:val="23"/>
-        </w:rPr>
-        <w:t>ScrumTime</w:t>
-      </w:r>
-      <w:proofErr w:type="spellEnd"/>
-      <w:r>
-        <w:rPr>
-          <w:rFonts w:ascii="Helvetica" w:eastAsia="Times New Roman" w:hAnsi="Helvetica" w:cs="Helvetica"/>
-          <w:color w:val="333333"/>
-          <w:sz w:val="23"/>
-          <w:szCs w:val="23"/>
-        </w:rPr>
-        <w:t xml:space="preserve"> is an agile Application Lifecycle Management (ALM) system that centralizes client billing, team management, project definition, client interaction, and project sustainment. This is an open source product that is highly scalable and extensible.</w:t>
+      <w:r>
+        <w:rPr>
+          <w:rFonts w:ascii="Helvetica" w:eastAsia="Times New Roman" w:hAnsi="Helvetica" w:cs="Helvetica"/>
+          <w:color w:val="333333"/>
+          <w:sz w:val="23"/>
+          <w:szCs w:val="23"/>
+        </w:rPr>
+        <w:t>ScrumTime is an agile Application Lifecycle Management (ALM) system that centralizes client billing, team management, project definition, client interaction, and project sustainment. This is an open source product that is highly scalable and extensible.</w:t>
       </w:r>
     </w:p>
     <w:p>
@@ -124,87 +99,7 @@
           <w:sz w:val="23"/>
           <w:szCs w:val="23"/>
         </w:rPr>
-        <w:t xml:space="preserve">The UI is composed entirely of HTML, </w:t>
-      </w:r>
-      <w:proofErr w:type="spellStart"/>
-      <w:r>
-        <w:rPr>
-          <w:rFonts w:ascii="Helvetica" w:eastAsia="Times New Roman" w:hAnsi="Helvetica" w:cs="Helvetica"/>
-          <w:color w:val="333333"/>
-          <w:sz w:val="23"/>
-          <w:szCs w:val="23"/>
-        </w:rPr>
-        <w:t>javascript</w:t>
-      </w:r>
-      <w:proofErr w:type="spellEnd"/>
-      <w:r>
-        <w:rPr>
-          <w:rFonts w:ascii="Helvetica" w:eastAsia="Times New Roman" w:hAnsi="Helvetica" w:cs="Helvetica"/>
-          <w:color w:val="333333"/>
-          <w:sz w:val="23"/>
-          <w:szCs w:val="23"/>
-        </w:rPr>
-        <w:t xml:space="preserve">, and CSS. The primary </w:t>
-      </w:r>
-      <w:proofErr w:type="spellStart"/>
-      <w:r>
-        <w:rPr>
-          <w:rFonts w:ascii="Helvetica" w:eastAsia="Times New Roman" w:hAnsi="Helvetica" w:cs="Helvetica"/>
-          <w:color w:val="333333"/>
-          <w:sz w:val="23"/>
-          <w:szCs w:val="23"/>
-        </w:rPr>
-        <w:t>javascript</w:t>
-      </w:r>
-      <w:proofErr w:type="spellEnd"/>
-      <w:r>
-        <w:rPr>
-          <w:rFonts w:ascii="Helvetica" w:eastAsia="Times New Roman" w:hAnsi="Helvetica" w:cs="Helvetica"/>
-          <w:color w:val="333333"/>
-          <w:sz w:val="23"/>
-          <w:szCs w:val="23"/>
-        </w:rPr>
-        <w:t xml:space="preserve"> library that makes this possible is </w:t>
-      </w:r>
-      <w:proofErr w:type="spellStart"/>
-      <w:r>
-        <w:rPr>
-          <w:rFonts w:ascii="Helvetica" w:eastAsia="Times New Roman" w:hAnsi="Helvetica" w:cs="Helvetica"/>
-          <w:color w:val="333333"/>
-          <w:sz w:val="23"/>
-          <w:szCs w:val="23"/>
-        </w:rPr>
-        <w:t>AngularJS</w:t>
-      </w:r>
-      <w:proofErr w:type="spellEnd"/>
-      <w:r>
-        <w:rPr>
-          <w:rFonts w:ascii="Helvetica" w:eastAsia="Times New Roman" w:hAnsi="Helvetica" w:cs="Helvetica"/>
-          <w:color w:val="333333"/>
-          <w:sz w:val="23"/>
-          <w:szCs w:val="23"/>
-        </w:rPr>
-        <w:t xml:space="preserve">. The data is supplied via </w:t>
-      </w:r>
-      <w:proofErr w:type="spellStart"/>
-      <w:r>
-        <w:rPr>
-          <w:rFonts w:ascii="Helvetica" w:eastAsia="Times New Roman" w:hAnsi="Helvetica" w:cs="Helvetica"/>
-          <w:color w:val="333333"/>
-          <w:sz w:val="23"/>
-          <w:szCs w:val="23"/>
-        </w:rPr>
-        <w:t>RESTful</w:t>
-      </w:r>
-      <w:proofErr w:type="spellEnd"/>
-      <w:r>
-        <w:rPr>
-          <w:rFonts w:ascii="Helvetica" w:eastAsia="Times New Roman" w:hAnsi="Helvetica" w:cs="Helvetica"/>
-          <w:color w:val="333333"/>
-          <w:sz w:val="23"/>
-          <w:szCs w:val="23"/>
-        </w:rPr>
-        <w:t xml:space="preserve"> interface with JSON data format.</w:t>
+        <w:t>The UI is composed entirely of HTML, javascript, and CSS. The primary javascript library that makes this possible is AngularJS. The data is supplied via RESTful interface with JSON data format.</w:t>
       </w:r>
     </w:p>
     <w:p>
@@ -254,28 +149,19 @@
           <w:sz w:val="23"/>
           <w:szCs w:val="23"/>
         </w:rPr>
-        <w:t xml:space="preserve">1.0 GA </w:t>
-      </w:r>
-      <w:proofErr w:type="gramStart"/>
-      <w:r>
-        <w:rPr>
-          <w:rFonts w:ascii="Helvetica" w:eastAsia="Times New Roman" w:hAnsi="Helvetica" w:cs="Helvetica"/>
-          <w:color w:val="333333"/>
-          <w:sz w:val="23"/>
-          <w:szCs w:val="23"/>
-        </w:rPr>
-        <w:t>( August</w:t>
-      </w:r>
-      <w:proofErr w:type="gramEnd"/>
-      <w:r>
-        <w:rPr>
-          <w:rFonts w:ascii="Helvetica" w:eastAsia="Times New Roman" w:hAnsi="Helvetica" w:cs="Helvetica"/>
-          <w:color w:val="333333"/>
-          <w:sz w:val="23"/>
-          <w:szCs w:val="23"/>
-        </w:rPr>
-        <w:t xml:space="preserve"> 2014 ) 1.0 Beta 2 ( July 2014 ) 1.0 Beta 1 ( June 2014 ) 1.0 Alpha ( May 2014 )</w:t>
-      </w:r>
+        <w:t>1.0 GA (</w:t>
+      </w:r>
+      <w:r>
+        <w:rPr>
+          <w:rFonts w:ascii="Helvetica" w:eastAsia="Times New Roman" w:hAnsi="Helvetica" w:cs="Helvetica"/>
+          <w:color w:val="333333"/>
+          <w:sz w:val="23"/>
+          <w:szCs w:val="23"/>
+        </w:rPr>
+        <w:t>2015)</w:t>
+      </w:r>
+      <w:bookmarkStart w:id="2" w:name="_GoBack"/>
+      <w:bookmarkEnd w:id="2"/>
     </w:p>
     <w:p>
       <w:pPr>
@@ -293,8 +179,8 @@
           <w:szCs w:val="48"/>
         </w:rPr>
       </w:pPr>
-      <w:bookmarkStart w:id="2" w:name="blogging"/>
-      <w:bookmarkEnd w:id="2"/>
+      <w:bookmarkStart w:id="3" w:name="blogging"/>
+      <w:bookmarkEnd w:id="3"/>
       <w:r>
         <w:rPr>
           <w:rFonts w:ascii="Helvetica" w:eastAsia="Times New Roman" w:hAnsi="Helvetica" w:cs="Helvetica"/>
@@ -343,8 +229,8 @@
           <w:szCs w:val="36"/>
         </w:rPr>
       </w:pPr>
-      <w:bookmarkStart w:id="3" w:name="features"/>
-      <w:bookmarkEnd w:id="3"/>
+      <w:bookmarkStart w:id="4" w:name="features"/>
+      <w:bookmarkEnd w:id="4"/>
       <w:r>
         <w:rPr>
           <w:rFonts w:ascii="Helvetica" w:eastAsia="Times New Roman" w:hAnsi="Helvetica" w:cs="Helvetica"/>
@@ -499,27 +385,7 @@
           <w:sz w:val="23"/>
           <w:szCs w:val="23"/>
         </w:rPr>
-        <w:t xml:space="preserve">Assign Roles to </w:t>
-      </w:r>
-      <w:proofErr w:type="spellStart"/>
-      <w:r>
-        <w:rPr>
-          <w:rFonts w:ascii="Helvetica" w:eastAsia="Times New Roman" w:hAnsi="Helvetica" w:cs="Helvetica"/>
-          <w:color w:val="333333"/>
-          <w:sz w:val="23"/>
-          <w:szCs w:val="23"/>
-        </w:rPr>
-        <w:t>ScrumTime</w:t>
-      </w:r>
-      <w:proofErr w:type="spellEnd"/>
-      <w:r>
-        <w:rPr>
-          <w:rFonts w:ascii="Helvetica" w:eastAsia="Times New Roman" w:hAnsi="Helvetica" w:cs="Helvetica"/>
-          <w:color w:val="333333"/>
-          <w:sz w:val="23"/>
-          <w:szCs w:val="23"/>
-        </w:rPr>
-        <w:t xml:space="preserve"> Users</w:t>
+        <w:t>Assign Roles to ScrumTime Users</w:t>
       </w:r>
     </w:p>
     <w:p>
@@ -833,7 +699,6 @@
           <w:szCs w:val="23"/>
         </w:rPr>
       </w:pPr>
-      <w:proofErr w:type="spellStart"/>
       <w:r>
         <w:rPr>
           <w:rFonts w:ascii="Helvetica" w:eastAsia="Times New Roman" w:hAnsi="Helvetica" w:cs="Helvetica"/>
@@ -843,7 +708,6 @@
         </w:rPr>
         <w:t>GitHub</w:t>
       </w:r>
-      <w:proofErr w:type="spellEnd"/>
     </w:p>
     <w:p>
       <w:pPr>
@@ -860,7 +724,6 @@
           <w:szCs w:val="23"/>
         </w:rPr>
       </w:pPr>
-      <w:proofErr w:type="spellStart"/>
       <w:r>
         <w:rPr>
           <w:rFonts w:ascii="Helvetica" w:eastAsia="Times New Roman" w:hAnsi="Helvetica" w:cs="Helvetica"/>
@@ -870,7 +733,6 @@
         </w:rPr>
         <w:t>Git</w:t>
       </w:r>
-      <w:proofErr w:type="spellEnd"/>
     </w:p>
     <w:p>
       <w:pPr>
@@ -962,7 +824,6 @@
           <w:szCs w:val="23"/>
         </w:rPr>
       </w:pPr>
-      <w:proofErr w:type="spellStart"/>
       <w:r>
         <w:rPr>
           <w:rFonts w:ascii="Helvetica" w:eastAsia="Times New Roman" w:hAnsi="Helvetica" w:cs="Helvetica"/>
@@ -972,7 +833,6 @@
         </w:rPr>
         <w:t>Clearcase</w:t>
       </w:r>
-      <w:proofErr w:type="spellEnd"/>
     </w:p>
     <w:p>
       <w:pPr>
@@ -1851,8 +1711,8 @@
           <w:szCs w:val="48"/>
         </w:rPr>
       </w:pPr>
-      <w:bookmarkStart w:id="4" w:name="design"/>
-      <w:bookmarkEnd w:id="4"/>
+      <w:bookmarkStart w:id="5" w:name="design"/>
+      <w:bookmarkEnd w:id="5"/>
       <w:r>
         <w:rPr>
           <w:rFonts w:ascii="Helvetica" w:eastAsia="Times New Roman" w:hAnsi="Helvetica" w:cs="Helvetica"/>
@@ -1907,27 +1767,7 @@
           <w:sz w:val="23"/>
           <w:szCs w:val="23"/>
         </w:rPr>
-        <w:t xml:space="preserve">MVC UI in Browser - </w:t>
-      </w:r>
-      <w:proofErr w:type="spellStart"/>
-      <w:r>
-        <w:rPr>
-          <w:rFonts w:ascii="Helvetica" w:eastAsia="Times New Roman" w:hAnsi="Helvetica" w:cs="Helvetica"/>
-          <w:color w:val="333333"/>
-          <w:sz w:val="23"/>
-          <w:szCs w:val="23"/>
-        </w:rPr>
-        <w:t>AngularJS</w:t>
-      </w:r>
-      <w:proofErr w:type="spellEnd"/>
-      <w:r>
-        <w:rPr>
-          <w:rFonts w:ascii="Helvetica" w:eastAsia="Times New Roman" w:hAnsi="Helvetica" w:cs="Helvetica"/>
-          <w:color w:val="333333"/>
-          <w:sz w:val="23"/>
-          <w:szCs w:val="23"/>
-        </w:rPr>
-        <w:t>, jQuery, HTML, CSS</w:t>
+        <w:t>MVC UI in Browser - AngularJS, jQuery, HTML, CSS</w:t>
       </w:r>
     </w:p>
     <w:p>
@@ -1970,25 +1810,14 @@
           <w:szCs w:val="23"/>
         </w:rPr>
       </w:pPr>
-      <w:proofErr w:type="spellStart"/>
-      <w:r>
-        <w:rPr>
-          <w:rFonts w:ascii="Helvetica" w:eastAsia="Times New Roman" w:hAnsi="Helvetica" w:cs="Helvetica"/>
-          <w:color w:val="333333"/>
-          <w:sz w:val="23"/>
-          <w:szCs w:val="23"/>
-        </w:rPr>
-        <w:t>RESTful</w:t>
-      </w:r>
-      <w:proofErr w:type="spellEnd"/>
-      <w:r>
-        <w:rPr>
-          <w:rFonts w:ascii="Helvetica" w:eastAsia="Times New Roman" w:hAnsi="Helvetica" w:cs="Helvetica"/>
-          <w:color w:val="333333"/>
-          <w:sz w:val="23"/>
-          <w:szCs w:val="23"/>
-        </w:rPr>
-        <w:t xml:space="preserve"> Server API - Implemented with either Grails or ASP.NET (decision coming Jan 30, 2014)</w:t>
+      <w:r>
+        <w:rPr>
+          <w:rFonts w:ascii="Helvetica" w:eastAsia="Times New Roman" w:hAnsi="Helvetica" w:cs="Helvetica"/>
+          <w:color w:val="333333"/>
+          <w:sz w:val="23"/>
+          <w:szCs w:val="23"/>
+        </w:rPr>
+        <w:t>RESTful Server API - Implemented with either Grails or ASP.NET (decision coming Jan 30, 2014)</w:t>
       </w:r>
     </w:p>
     <w:p>
@@ -2007,8 +1836,8 @@
           <w:szCs w:val="48"/>
         </w:rPr>
       </w:pPr>
-      <w:bookmarkStart w:id="5" w:name="future"/>
-      <w:bookmarkEnd w:id="5"/>
+      <w:bookmarkStart w:id="6" w:name="future"/>
+      <w:bookmarkEnd w:id="6"/>
       <w:r>
         <w:rPr>
           <w:rFonts w:ascii="Helvetica" w:eastAsia="Times New Roman" w:hAnsi="Helvetica" w:cs="Helvetica"/>
@@ -2039,39 +1868,8 @@
           <w:szCs w:val="23"/>
         </w:rPr>
         <w:lastRenderedPageBreak/>
-        <w:t xml:space="preserve">I would like to find someone interested in doing an Android app, an iPhone app, and/or a Windows phone app. These apps will be relatively simple because they will reuse the </w:t>
-      </w:r>
-      <w:proofErr w:type="spellStart"/>
-      <w:r>
-        <w:rPr>
-          <w:rFonts w:ascii="Helvetica" w:eastAsia="Times New Roman" w:hAnsi="Helvetica" w:cs="Helvetica"/>
-          <w:color w:val="333333"/>
-          <w:sz w:val="23"/>
-          <w:szCs w:val="23"/>
-        </w:rPr>
-        <w:t>RESTful</w:t>
-      </w:r>
-      <w:proofErr w:type="spellEnd"/>
-      <w:r>
-        <w:rPr>
-          <w:rFonts w:ascii="Helvetica" w:eastAsia="Times New Roman" w:hAnsi="Helvetica" w:cs="Helvetica"/>
-          <w:color w:val="333333"/>
-          <w:sz w:val="23"/>
-          <w:szCs w:val="23"/>
-        </w:rPr>
-        <w:t xml:space="preserve"> Server API. It will not make sense to begin these efforts until the API is available. I expect that to be June 2014. Please email</w:t>
-      </w:r>
-      <w:proofErr w:type="gramStart"/>
-      <w:r>
-        <w:rPr>
-          <w:rFonts w:ascii="Helvetica" w:eastAsia="Times New Roman" w:hAnsi="Helvetica" w:cs="Helvetica"/>
-          <w:color w:val="333333"/>
-          <w:sz w:val="23"/>
-          <w:szCs w:val="23"/>
-        </w:rPr>
-        <w:t>:</w:t>
-      </w:r>
-      <w:proofErr w:type="gramEnd"/>
+        <w:t>I would like to find someone interested in doing an Android app, an iPhone app, and/or a Windows phone app. These apps will be relatively simple because they will reuse the RESTful Server API. It will not make sense to begin these efforts until the API is available. I expect that to be June 2014. Please email:</w:t>
+      </w:r>
       <w:hyperlink r:id="rId6" w:history="1">
         <w:r>
           <w:rPr>
@@ -2094,10 +1892,7 @@
         <w:t> if you are interested.</w:t>
       </w:r>
     </w:p>
-    <w:p>
-      <w:bookmarkStart w:id="6" w:name="_GoBack"/>
-      <w:bookmarkEnd w:id="6"/>
-    </w:p>
+    <w:p/>
     <w:sectPr>
       <w:pgSz w:w="12240" w:h="15840"/>
       <w:pgMar w:top="1440" w:right="1440" w:bottom="1440" w:left="1440" w:header="720" w:footer="720" w:gutter="0"/>

</xml_diff>